<commit_message>
finishing off the decks now; adding Hoop for actor
</commit_message>
<xml_diff>
--- a/LEAP-CloudAgenda2015.docx
+++ b/LEAP-CloudAgenda2015.docx
@@ -127,39 +127,7 @@
         <w:ind w:left="720"/>
       </w:pPr>
       <w:r>
-        <w:t xml:space="preserve">Ralph Squillace is a senior content engineer for the Microsoft Azure Infrastructure team based in San Francisco, California. He works directly with customers trying and breaking Azure, as well as writing, publishing, and teaching cloud and distributed architecture and </w:t>
-      </w:r>
-      <w:proofErr w:type="spellStart"/>
-      <w:r>
-        <w:t>devops</w:t>
-      </w:r>
-      <w:proofErr w:type="spellEnd"/>
-      <w:r>
-        <w:t xml:space="preserve"> development mainly on Linux workloads and working with Linux, Mac, and Windows. He's responsible for the Azure CLI documentation, as well as Azure documentation for Docker, CoreOS, and various container orchestration systems such as </w:t>
-      </w:r>
-      <w:proofErr w:type="spellStart"/>
-      <w:r>
-        <w:t>Deis</w:t>
-      </w:r>
-      <w:proofErr w:type="spellEnd"/>
-      <w:r>
-        <w:t xml:space="preserve">, Weave, Kubernetes, </w:t>
-      </w:r>
-      <w:proofErr w:type="spellStart"/>
-      <w:r>
-        <w:t>Mesos</w:t>
-      </w:r>
-      <w:proofErr w:type="spellEnd"/>
-      <w:r>
-        <w:t xml:space="preserve">, and </w:t>
-      </w:r>
-      <w:proofErr w:type="spellStart"/>
-      <w:r>
-        <w:t>Docker's</w:t>
-      </w:r>
-      <w:proofErr w:type="spellEnd"/>
-      <w:r>
-        <w:t xml:space="preserve"> machine, swarm, and compose for contained applications. </w:t>
+        <w:t xml:space="preserve">Ralph Squillace is a senior content engineer for the Microsoft Azure Infrastructure team based in San Francisco, California. He works directly with customers trying and breaking Azure, as well as writing, publishing, and teaching cloud and distributed architecture and devops development mainly on Linux workloads and working with Linux, Mac, and Windows. He's responsible for the Azure CLI documentation, as well as Azure documentation for Docker, CoreOS, and various container orchestration systems such as Deis, Weave, Kubernetes, Mesos, and Docker's machine, swarm, and compose for contained applications. </w:t>
       </w:r>
     </w:p>
     <w:p>
@@ -179,23 +147,7 @@
         <w:t>with</w:t>
       </w:r>
       <w:r>
-        <w:t xml:space="preserve"> OLE32 and then COM, after which he was a developer for several years, working on tools and applications for Microsoft and several other Seattle–based companies. He began writing articles for developers with the threading, </w:t>
-      </w:r>
-      <w:proofErr w:type="spellStart"/>
-      <w:r>
-        <w:t>async</w:t>
-      </w:r>
-      <w:proofErr w:type="spellEnd"/>
-      <w:r>
-        <w:t xml:space="preserve">, and </w:t>
-      </w:r>
-      <w:proofErr w:type="spellStart"/>
-      <w:r>
-        <w:t>remoting</w:t>
-      </w:r>
-      <w:proofErr w:type="spellEnd"/>
-      <w:r>
-        <w:t xml:space="preserve"> documentation for .NET 1.0. </w:t>
+        <w:t xml:space="preserve"> OLE32 and then COM, after which he was a developer for several years, working on tools and applications for Microsoft and several other Seattle–based companies. He began writing articles for developers with the threading, async, and remoting documentation for .NET 1.0. </w:t>
       </w:r>
     </w:p>
     <w:p>
@@ -203,22 +155,7 @@
         <w:ind w:left="720"/>
       </w:pPr>
       <w:r>
-        <w:t xml:space="preserve">He’s been around a bit since then. He </w:t>
-      </w:r>
-      <w:r>
-        <w:t xml:space="preserve">worked on natural language processing and analytics across Microsoft developer and third party sites to identify customer desires and real-world customer patterns – whether they’re on Azure or not. </w:t>
-      </w:r>
-      <w:r>
-        <w:t xml:space="preserve">He spent a </w:t>
-      </w:r>
-      <w:r>
-        <w:t>year advising customers with the Azure Customer Advisory Team (Azure</w:t>
-      </w:r>
-      <w:r>
-        <w:t xml:space="preserve"> </w:t>
-      </w:r>
-      <w:r>
-        <w:t xml:space="preserve">CAT) in the United States, Europe, and the Middle East, and delivering architecture presentations as well as </w:t>
+        <w:t xml:space="preserve">He’s been around a bit since then. He worked on natural language processing and analytics across Microsoft developer and third party sites to identify customer desires and real-world customer patterns – whether they’re on Azure or not. He spent a year advising customers with the Azure Customer Advisory Team (Azure CAT) in the United States, Europe, and the Middle East, and delivering architecture presentations as well as </w:t>
       </w:r>
       <w:hyperlink r:id="rId9" w:history="1">
         <w:r>
@@ -487,60 +424,47 @@
               <w:pStyle w:val="Heading2"/>
             </w:pPr>
             <w:r>
-              <w:t>Cloud Computing</w:t>
-            </w:r>
-            <w:r>
-              <w:t xml:space="preserve">: </w:t>
-            </w:r>
-            <w:r>
-              <w:t>Making</w:t>
-            </w:r>
-            <w:r>
-              <w:t xml:space="preserve"> Failure</w:t>
-            </w:r>
-            <w:r>
-              <w:t xml:space="preserve"> and Advantage</w:t>
+              <w:t xml:space="preserve">Cloud </w:t>
+            </w:r>
+            <w:r>
+              <w:t xml:space="preserve">(and Distributed) </w:t>
+            </w:r>
+            <w:r>
+              <w:t>Computing</w:t>
+            </w:r>
+            <w:r>
+              <w:t xml:space="preserve"> </w:t>
+            </w:r>
+            <w:r>
+              <w:t>and</w:t>
+            </w:r>
+            <w:r>
+              <w:t xml:space="preserve"> the Competitive Landscape</w:t>
+            </w:r>
+            <w:r>
+              <w:t>: Choices are your Advantage</w:t>
             </w:r>
           </w:p>
           <w:p>
             <w:r>
+              <w:t xml:space="preserve">But too many is definitely confusing. </w:t>
+            </w:r>
+            <w:bookmarkStart w:id="0" w:name="_GoBack"/>
+            <w:bookmarkEnd w:id="0"/>
+            <w:r>
               <w:t xml:space="preserve">What </w:t>
             </w:r>
             <w:r>
               <w:t>cloud</w:t>
             </w:r>
             <w:r>
-              <w:t xml:space="preserve"> </w:t>
-            </w:r>
-            <w:proofErr w:type="gramStart"/>
-            <w:r>
-              <w:t>is.</w:t>
-            </w:r>
-            <w:proofErr w:type="gramEnd"/>
-            <w:r>
-              <w:t xml:space="preserve"> Why </w:t>
+              <w:t xml:space="preserve"> is. Why </w:t>
             </w:r>
             <w:r>
               <w:t>it is</w:t>
             </w:r>
             <w:r>
-              <w:t xml:space="preserve"> good. What is </w:t>
-            </w:r>
-            <w:proofErr w:type="gramStart"/>
-            <w:r>
-              <w:t>bad.</w:t>
-            </w:r>
-            <w:proofErr w:type="gramEnd"/>
-            <w:r>
-              <w:t xml:space="preserve"> How to begin thinking.</w:t>
-            </w:r>
-            <w:r>
-              <w:t xml:space="preserve"> How is this connected to customers?</w:t>
-            </w:r>
-          </w:p>
-          <w:p>
-            <w:r>
-              <w:t xml:space="preserve">Break your brain. </w:t>
+              <w:t xml:space="preserve"> good. What is bad. </w:t>
             </w:r>
           </w:p>
         </w:tc>
@@ -684,32 +608,8 @@
             <w:tcW w:w="5213" w:type="dxa"/>
           </w:tcPr>
           <w:p>
-            <w:pPr>
-              <w:pStyle w:val="Heading2"/>
-            </w:pPr>
-            <w:r>
-              <w:t>Cloud Competition: The Landscape</w:t>
-            </w:r>
-          </w:p>
-          <w:p>
-            <w:r>
-              <w:t xml:space="preserve">Azure, Amazon, </w:t>
-            </w:r>
-            <w:r>
-              <w:t>and others</w:t>
-            </w:r>
-            <w:r>
-              <w:t>…</w:t>
-            </w:r>
-          </w:p>
-          <w:p>
-            <w:r>
-              <w:t>A note on languages.</w:t>
-            </w:r>
-          </w:p>
-          <w:p>
-            <w:r>
-              <w:t xml:space="preserve">Break your brain. </w:t>
+            <w:r>
+              <w:t>Distributed Architecture: Microservices</w:t>
             </w:r>
           </w:p>
         </w:tc>
@@ -855,15 +755,10 @@
               <w:pStyle w:val="Heading2"/>
             </w:pPr>
             <w:r>
-              <w:t xml:space="preserve">The </w:t>
-            </w:r>
-            <w:proofErr w:type="spellStart"/>
-            <w:r>
-              <w:t>Microservice</w:t>
-            </w:r>
-            <w:proofErr w:type="spellEnd"/>
-            <w:r>
-              <w:t xml:space="preserve"> Approach</w:t>
+              <w:t>The Microservice Approach</w:t>
+            </w:r>
+            <w:r>
+              <w:t xml:space="preserve"> and Docker Containers</w:t>
             </w:r>
           </w:p>
           <w:p>
@@ -985,80 +880,15 @@
           </w:tcPr>
           <w:p>
             <w:pPr>
-              <w:pStyle w:val="Heading2"/>
+              <w:rPr>
+                <w:b/>
+              </w:rPr>
             </w:pPr>
             <w:r>
-              <w:t>The High Order Bits: Design of Distributed Apps</w:t>
-            </w:r>
-          </w:p>
-          <w:p>
-            <w:pPr>
-              <w:pStyle w:val="ListParagraph"/>
-              <w:numPr>
-                <w:ilvl w:val="0"/>
-                <w:numId w:val="6"/>
-              </w:numPr>
-            </w:pPr>
-            <w:r>
-              <w:t xml:space="preserve">Stateless components and </w:t>
-            </w:r>
-            <w:proofErr w:type="spellStart"/>
-            <w:r>
-              <w:t>stateful</w:t>
-            </w:r>
-            <w:proofErr w:type="spellEnd"/>
-            <w:r>
-              <w:t xml:space="preserve"> services</w:t>
-            </w:r>
-            <w:r>
-              <w:t xml:space="preserve">; </w:t>
-            </w:r>
-            <w:proofErr w:type="spellStart"/>
-            <w:r>
-              <w:t>microservices</w:t>
-            </w:r>
-            <w:proofErr w:type="spellEnd"/>
-          </w:p>
-          <w:p>
-            <w:pPr>
-              <w:pStyle w:val="ListParagraph"/>
-              <w:numPr>
-                <w:ilvl w:val="0"/>
-                <w:numId w:val="6"/>
-              </w:numPr>
-            </w:pPr>
-            <w:r>
-              <w:t xml:space="preserve">Automate like you **should** have focused on setup.exe, but didn’t. </w:t>
-            </w:r>
-          </w:p>
-          <w:p>
-            <w:pPr>
-              <w:pStyle w:val="ListParagraph"/>
-              <w:numPr>
-                <w:ilvl w:val="0"/>
-                <w:numId w:val="6"/>
-              </w:numPr>
-            </w:pPr>
-            <w:r>
-              <w:t>Stupidly optimize the corners, including hybrid opportunities</w:t>
-            </w:r>
-          </w:p>
-          <w:p>
-            <w:pPr>
-              <w:pStyle w:val="ListParagraph"/>
-              <w:numPr>
-                <w:ilvl w:val="0"/>
-                <w:numId w:val="6"/>
-              </w:numPr>
-            </w:pPr>
-            <w:r>
-              <w:t>Upgrading</w:t>
-            </w:r>
-            <w:r>
-              <w:t xml:space="preserve"> &amp; app lifecycle</w:t>
-            </w:r>
-            <w:r>
-              <w:t>: Netflix, Microsoft Azure, and others.</w:t>
+              <w:rPr>
+                <w:b/>
+              </w:rPr>
+              <w:t>Containers, Clusters, and Orchestration</w:t>
             </w:r>
           </w:p>
         </w:tc>
@@ -1176,95 +1006,26 @@
           </w:tcPr>
           <w:p>
             <w:pPr>
-              <w:pStyle w:val="Heading2"/>
+              <w:rPr>
+                <w:b/>
+              </w:rPr>
             </w:pPr>
             <w:r>
-              <w:t>The Next Highest Order:</w:t>
-            </w:r>
-            <w:r>
-              <w:t xml:space="preserve"> Patterns</w:t>
+              <w:rPr>
+                <w:b/>
+              </w:rPr>
+              <w:t>High-Scale Storage</w:t>
+            </w:r>
+            <w:r>
+              <w:rPr>
+                <w:b/>
+              </w:rPr>
+              <w:t>: Xbox Live</w:t>
             </w:r>
           </w:p>
           <w:p>
-            <w:pPr>
-              <w:pStyle w:val="ListParagraph"/>
-              <w:numPr>
-                <w:ilvl w:val="0"/>
-                <w:numId w:val="7"/>
-              </w:numPr>
-            </w:pPr>
-            <w:r>
-              <w:t>Compute</w:t>
-            </w:r>
-          </w:p>
-          <w:p>
-            <w:pPr>
-              <w:pStyle w:val="ListParagraph"/>
-              <w:numPr>
-                <w:ilvl w:val="0"/>
-                <w:numId w:val="7"/>
-              </w:numPr>
-            </w:pPr>
-            <w:r>
-              <w:t>Storage</w:t>
-            </w:r>
-          </w:p>
-          <w:p>
-            <w:pPr>
-              <w:pStyle w:val="ListParagraph"/>
-              <w:numPr>
-                <w:ilvl w:val="0"/>
-                <w:numId w:val="7"/>
-              </w:numPr>
-            </w:pPr>
-            <w:r>
-              <w:t>Separation</w:t>
-            </w:r>
-          </w:p>
-          <w:p>
-            <w:pPr>
-              <w:pStyle w:val="ListParagraph"/>
-              <w:numPr>
-                <w:ilvl w:val="0"/>
-                <w:numId w:val="7"/>
-              </w:numPr>
-            </w:pPr>
-            <w:r>
-              <w:t>Communication</w:t>
-            </w:r>
-          </w:p>
-          <w:p>
-            <w:pPr>
-              <w:pStyle w:val="ListParagraph"/>
-              <w:numPr>
-                <w:ilvl w:val="0"/>
-                <w:numId w:val="7"/>
-              </w:numPr>
-            </w:pPr>
-            <w:proofErr w:type="spellStart"/>
-            <w:r>
-              <w:t>Prem</w:t>
-            </w:r>
-            <w:proofErr w:type="spellEnd"/>
-            <w:r>
-              <w:t>/</w:t>
-            </w:r>
-            <w:proofErr w:type="spellStart"/>
-            <w:r>
-              <w:t>nonprem</w:t>
-            </w:r>
-            <w:proofErr w:type="spellEnd"/>
-          </w:p>
-          <w:p>
-            <w:pPr>
-              <w:pStyle w:val="ListParagraph"/>
-              <w:numPr>
-                <w:ilvl w:val="0"/>
-                <w:numId w:val="7"/>
-              </w:numPr>
-            </w:pPr>
-            <w:r>
-              <w:t>…</w:t>
+            <w:r>
+              <w:t>It’s storage evolution since 2011 with Azure.</w:t>
             </w:r>
           </w:p>
         </w:tc>
@@ -1324,7 +1085,10 @@
               <w:pStyle w:val="Heading2"/>
             </w:pPr>
             <w:r>
-              <w:t>Storage Break</w:t>
+              <w:t>Yet Another</w:t>
+            </w:r>
+            <w:r>
+              <w:t xml:space="preserve"> Break</w:t>
             </w:r>
           </w:p>
         </w:tc>
@@ -1384,15 +1148,16 @@
               <w:pStyle w:val="Heading2"/>
             </w:pPr>
             <w:r>
-              <w:t xml:space="preserve">Service Fabric and </w:t>
-            </w:r>
-            <w:proofErr w:type="gramStart"/>
-            <w:r>
-              <w:t>The</w:t>
-            </w:r>
-            <w:proofErr w:type="gramEnd"/>
-            <w:r>
-              <w:t xml:space="preserve"> Actor Model</w:t>
+              <w:t xml:space="preserve">Microservices, the </w:t>
+            </w:r>
+            <w:r>
+              <w:t>Service Fabric</w:t>
+            </w:r>
+            <w:r>
+              <w:t>,</w:t>
+            </w:r>
+            <w:r>
+              <w:t xml:space="preserve"> and The Actor Model</w:t>
             </w:r>
           </w:p>
           <w:p>
@@ -1457,7 +1222,6 @@
               <w:pStyle w:val="Heading2"/>
             </w:pPr>
             <w:r>
-              <w:lastRenderedPageBreak/>
               <w:t>4:00</w:t>
             </w:r>
             <w:r>
@@ -1614,37 +1378,15 @@
           </w:p>
           <w:p>
             <w:r>
+              <w:lastRenderedPageBreak/>
               <w:t xml:space="preserve">So </w:t>
             </w:r>
             <w:r>
-              <w:t>many bits and pieces.</w:t>
-            </w:r>
-          </w:p>
-          <w:p>
-            <w:pPr>
-              <w:pStyle w:val="ListParagraph"/>
-              <w:numPr>
-                <w:ilvl w:val="0"/>
-                <w:numId w:val="10"/>
-              </w:numPr>
-            </w:pPr>
-            <w:r>
-              <w:t>When they matter</w:t>
-            </w:r>
-          </w:p>
-          <w:p>
-            <w:pPr>
-              <w:pStyle w:val="ListParagraph"/>
-              <w:numPr>
-                <w:ilvl w:val="0"/>
-                <w:numId w:val="10"/>
-              </w:numPr>
-            </w:pPr>
-            <w:r>
-              <w:t>When they don’t, but their aggregate does</w:t>
-            </w:r>
-            <w:bookmarkStart w:id="0" w:name="_GoBack"/>
-            <w:bookmarkEnd w:id="0"/>
+              <w:t>many bits and pieces</w:t>
+            </w:r>
+            <w:r>
+              <w:t>, and the security issues therein.</w:t>
+            </w:r>
           </w:p>
         </w:tc>
         <w:sdt>
@@ -2833,7 +2575,6 @@
   <w:style w:type="character" w:default="1" w:styleId="DefaultParagraphFont">
     <w:name w:val="Default Paragraph Font"/>
     <w:uiPriority w:val="1"/>
-    <w:semiHidden/>
     <w:unhideWhenUsed/>
   </w:style>
   <w:style w:type="table" w:default="1" w:styleId="TableNormal">
@@ -3562,6 +3303,7 @@
   <w:rsids>
     <w:rsidRoot w:val="001E553D"/>
     <w:rsid w:val="001E553D"/>
+    <w:rsid w:val="00693F78"/>
     <w:rsid w:val="007434C0"/>
     <w:rsid w:val="0077673C"/>
     <w:rsid w:val="00812A2D"/>
@@ -4628,21 +4370,6 @@
 </file>
 
 <file path=customXml/item1.xml><?xml version="1.0" encoding="utf-8"?>
-<p:properties xmlns:p="http://schemas.microsoft.com/office/2006/metadata/properties" xmlns:xsi="http://www.w3.org/2001/XMLSchema-instance" xmlns:pc="http://schemas.microsoft.com/office/infopath/2007/PartnerControls">
-  <documentManagement/>
-</p:properties>
-</file>
-
-<file path=customXml/item2.xml><?xml version="1.0" encoding="utf-8"?>
-<?mso-contentType ?>
-<FormTemplates xmlns="http://schemas.microsoft.com/sharepoint/v3/contenttype/forms">
-  <Display>DocumentLibraryForm</Display>
-  <Edit>DocumentLibraryForm</Edit>
-  <New>DocumentLibraryForm</New>
-</FormTemplates>
-</file>
-
-<file path=customXml/item3.xml><?xml version="1.0" encoding="utf-8"?>
 <ct:contentTypeSchema xmlns:ct="http://schemas.microsoft.com/office/2006/metadata/contentType" xmlns:ma="http://schemas.microsoft.com/office/2006/metadata/properties/metaAttributes" ct:_="" ma:_="" ma:contentTypeName="Document" ma:contentTypeID="0x0101009C96BC0A6FF31140AAD0F94D010C8C6F" ma:contentTypeVersion="0" ma:contentTypeDescription="Create a new document." ma:contentTypeScope="" ma:versionID="6535a412bec27a9118ff11667912217f">
   <xsd:schema xmlns:xsd="http://www.w3.org/2001/XMLSchema" xmlns:xs="http://www.w3.org/2001/XMLSchema" xmlns:p="http://schemas.microsoft.com/office/2006/metadata/properties" targetNamespace="http://schemas.microsoft.com/office/2006/metadata/properties" ma:root="true" ma:fieldsID="77c3ab8109ac3ed06bf4f70d158b5ba2">
     <xsd:element name="properties">
@@ -4756,10 +4483,32 @@
 </ct:contentTypeSchema>
 </file>
 
+<file path=customXml/item2.xml><?xml version="1.0" encoding="utf-8"?>
+<?mso-contentType ?>
+<FormTemplates xmlns="http://schemas.microsoft.com/sharepoint/v3/contenttype/forms">
+  <Display>DocumentLibraryForm</Display>
+  <Edit>DocumentLibraryForm</Edit>
+  <New>DocumentLibraryForm</New>
+</FormTemplates>
+</file>
+
+<file path=customXml/item3.xml><?xml version="1.0" encoding="utf-8"?>
+<p:properties xmlns:p="http://schemas.microsoft.com/office/2006/metadata/properties" xmlns:xsi="http://www.w3.org/2001/XMLSchema-instance" xmlns:pc="http://schemas.microsoft.com/office/infopath/2007/PartnerControls">
+  <documentManagement/>
+</p:properties>
+</file>
+
 <file path=customXml/itemProps1.xml><?xml version="1.0" encoding="utf-8"?>
-<ds:datastoreItem xmlns:ds="http://schemas.openxmlformats.org/officeDocument/2006/customXml" ds:itemID="{E9278471-A9AE-43E3-8F8C-D8254248C69A}">
+<ds:datastoreItem xmlns:ds="http://schemas.openxmlformats.org/officeDocument/2006/customXml" ds:itemID="{18E3BD65-23D0-47E9-95E4-DC2DC8782775}">
   <ds:schemaRefs>
+    <ds:schemaRef ds:uri="http://schemas.microsoft.com/office/2006/metadata/contentType"/>
+    <ds:schemaRef ds:uri="http://schemas.microsoft.com/office/2006/metadata/properties/metaAttributes"/>
+    <ds:schemaRef ds:uri="http://www.w3.org/2001/XMLSchema"/>
     <ds:schemaRef ds:uri="http://schemas.microsoft.com/office/2006/metadata/properties"/>
+    <ds:schemaRef ds:uri="http://schemas.openxmlformats.org/package/2006/metadata/core-properties"/>
+    <ds:schemaRef ds:uri="http://purl.org/dc/elements/1.1/"/>
+    <ds:schemaRef ds:uri="http://purl.org/dc/terms/"/>
+    <ds:schemaRef ds:uri="http://schemas.microsoft.com/internal/obd"/>
     <ds:schemaRef ds:uri="http://schemas.microsoft.com/office/infopath/2007/PartnerControls"/>
   </ds:schemaRefs>
 </ds:datastoreItem>
@@ -4774,16 +4523,9 @@
 </file>
 
 <file path=customXml/itemProps3.xml><?xml version="1.0" encoding="utf-8"?>
-<ds:datastoreItem xmlns:ds="http://schemas.openxmlformats.org/officeDocument/2006/customXml" ds:itemID="{18E3BD65-23D0-47E9-95E4-DC2DC8782775}">
+<ds:datastoreItem xmlns:ds="http://schemas.openxmlformats.org/officeDocument/2006/customXml" ds:itemID="{E9278471-A9AE-43E3-8F8C-D8254248C69A}">
   <ds:schemaRefs>
-    <ds:schemaRef ds:uri="http://schemas.microsoft.com/office/2006/metadata/contentType"/>
-    <ds:schemaRef ds:uri="http://schemas.microsoft.com/office/2006/metadata/properties/metaAttributes"/>
-    <ds:schemaRef ds:uri="http://www.w3.org/2001/XMLSchema"/>
     <ds:schemaRef ds:uri="http://schemas.microsoft.com/office/2006/metadata/properties"/>
-    <ds:schemaRef ds:uri="http://schemas.openxmlformats.org/package/2006/metadata/core-properties"/>
-    <ds:schemaRef ds:uri="http://purl.org/dc/elements/1.1/"/>
-    <ds:schemaRef ds:uri="http://purl.org/dc/terms/"/>
-    <ds:schemaRef ds:uri="http://schemas.microsoft.com/internal/obd"/>
     <ds:schemaRef ds:uri="http://schemas.microsoft.com/office/infopath/2007/PartnerControls"/>
   </ds:schemaRefs>
 </ds:datastoreItem>

</xml_diff>